<commit_message>
Iniciado criação tela parâmetros
Iniciado criação tela parâmetros
</commit_message>
<xml_diff>
--- a/documentacao/Manual.docx
+++ b/documentacao/Manual.docx
@@ -212,7 +212,7 @@
         <w:rPr>
           <w:noProof/>
         </w:rPr>
-        <w:t>Ínicio do sistema</w:t>
+        <w:t>Índice de imagens</w:t>
       </w:r>
       <w:r>
         <w:rPr>
@@ -236,7 +236,7 @@
         <w:rPr>
           <w:noProof/>
         </w:rPr>
-        <w:t>Ordem de serviço</w:t>
+        <w:t>Ínicio do sistema</w:t>
       </w:r>
       <w:r>
         <w:rPr>
@@ -244,6 +244,54 @@
         </w:rPr>
         <w:tab/>
         <w:t>4</w:t>
+      </w:r>
+    </w:p>
+    <w:p>
+      <w:pPr>
+        <w:pStyle w:val="Remissivo1"/>
+        <w:tabs>
+          <w:tab w:val="right" w:leader="underscore" w:pos="9016"/>
+        </w:tabs>
+        <w:rPr>
+          <w:noProof/>
+        </w:rPr>
+      </w:pPr>
+      <w:r>
+        <w:rPr>
+          <w:noProof/>
+        </w:rPr>
+        <w:t>Ordem de serviço</w:t>
+      </w:r>
+      <w:r>
+        <w:rPr>
+          <w:noProof/>
+        </w:rPr>
+        <w:tab/>
+        <w:t>5</w:t>
+      </w:r>
+    </w:p>
+    <w:p>
+      <w:pPr>
+        <w:pStyle w:val="Remissivo2"/>
+        <w:tabs>
+          <w:tab w:val="right" w:leader="underscore" w:pos="9016"/>
+        </w:tabs>
+        <w:rPr>
+          <w:noProof/>
+        </w:rPr>
+      </w:pPr>
+      <w:r>
+        <w:rPr>
+          <w:noProof/>
+        </w:rPr>
+        <w:t>Botões apresentados na tela</w:t>
+      </w:r>
+      <w:r>
+        <w:rPr>
+          <w:noProof/>
+        </w:rPr>
+        <w:tab/>
+        <w:t>6</w:t>
       </w:r>
     </w:p>
     <w:p>
@@ -260,6 +308,387 @@
           <w:docGrid w:linePitch="360"/>
         </w:sectPr>
       </w:pPr>
+    </w:p>
+    <w:p>
+      <w:pPr>
+        <w:jc w:val="both"/>
+      </w:pPr>
+      <w:r>
+        <w:fldChar w:fldCharType="end"/>
+      </w:r>
+    </w:p>
+    <w:p>
+      <w:pPr>
+        <w:jc w:val="both"/>
+      </w:pPr>
+    </w:p>
+    <w:p>
+      <w:pPr>
+        <w:jc w:val="both"/>
+      </w:pPr>
+    </w:p>
+    <w:p>
+      <w:pPr>
+        <w:jc w:val="both"/>
+      </w:pPr>
+    </w:p>
+    <w:p>
+      <w:pPr>
+        <w:jc w:val="both"/>
+      </w:pPr>
+    </w:p>
+    <w:p>
+      <w:pPr>
+        <w:jc w:val="both"/>
+      </w:pPr>
+    </w:p>
+    <w:p>
+      <w:pPr>
+        <w:jc w:val="both"/>
+      </w:pPr>
+    </w:p>
+    <w:p>
+      <w:pPr>
+        <w:jc w:val="both"/>
+      </w:pPr>
+    </w:p>
+    <w:p>
+      <w:pPr>
+        <w:jc w:val="both"/>
+      </w:pPr>
+    </w:p>
+    <w:p>
+      <w:pPr>
+        <w:jc w:val="both"/>
+      </w:pPr>
+    </w:p>
+    <w:p>
+      <w:pPr>
+        <w:jc w:val="both"/>
+      </w:pPr>
+    </w:p>
+    <w:p>
+      <w:pPr>
+        <w:jc w:val="both"/>
+      </w:pPr>
+    </w:p>
+    <w:p>
+      <w:pPr>
+        <w:jc w:val="both"/>
+      </w:pPr>
+    </w:p>
+    <w:p>
+      <w:pPr>
+        <w:jc w:val="both"/>
+      </w:pPr>
+    </w:p>
+    <w:p>
+      <w:pPr>
+        <w:jc w:val="both"/>
+      </w:pPr>
+    </w:p>
+    <w:p>
+      <w:pPr>
+        <w:jc w:val="both"/>
+      </w:pPr>
+    </w:p>
+    <w:p>
+      <w:pPr>
+        <w:jc w:val="both"/>
+      </w:pPr>
+    </w:p>
+    <w:p>
+      <w:pPr>
+        <w:jc w:val="both"/>
+      </w:pPr>
+    </w:p>
+    <w:p>
+      <w:pPr>
+        <w:jc w:val="both"/>
+      </w:pPr>
+    </w:p>
+    <w:p>
+      <w:pPr>
+        <w:jc w:val="both"/>
+      </w:pPr>
+    </w:p>
+    <w:p>
+      <w:pPr>
+        <w:jc w:val="both"/>
+      </w:pPr>
+    </w:p>
+    <w:p>
+      <w:pPr>
+        <w:jc w:val="both"/>
+      </w:pPr>
+    </w:p>
+    <w:p>
+      <w:pPr>
+        <w:jc w:val="both"/>
+      </w:pPr>
+    </w:p>
+    <w:p>
+      <w:pPr>
+        <w:jc w:val="both"/>
+      </w:pPr>
+    </w:p>
+    <w:p>
+      <w:pPr>
+        <w:jc w:val="both"/>
+      </w:pPr>
+    </w:p>
+    <w:p>
+      <w:pPr>
+        <w:jc w:val="both"/>
+      </w:pPr>
+    </w:p>
+    <w:p>
+      <w:pPr>
+        <w:jc w:val="both"/>
+      </w:pPr>
+    </w:p>
+    <w:p>
+      <w:pPr>
+        <w:jc w:val="both"/>
+      </w:pPr>
+      <w:r>
+        <w:lastRenderedPageBreak/>
+        <w:t>ÍNDICE DE IMAGENS</w:t>
+      </w:r>
+      <w:r>
+        <w:fldChar w:fldCharType="begin"/>
+      </w:r>
+      <w:r>
+        <w:instrText xml:space="preserve"> XE "</w:instrText>
+      </w:r>
+      <w:r>
+        <w:instrText>Índice de imagens</w:instrText>
+      </w:r>
+      <w:r>
+        <w:instrText xml:space="preserve">" </w:instrText>
+      </w:r>
+      <w:r>
+        <w:fldChar w:fldCharType="end"/>
+      </w:r>
+    </w:p>
+    <w:p>
+      <w:pPr>
+        <w:pStyle w:val="ndicedeilustraes"/>
+        <w:tabs>
+          <w:tab w:val="right" w:leader="underscore" w:pos="9016"/>
+        </w:tabs>
+        <w:rPr>
+          <w:rFonts w:eastAsiaTheme="minorEastAsia"/>
+          <w:noProof/>
+          <w:lang w:eastAsia="pt-BR"/>
+        </w:rPr>
+      </w:pPr>
+      <w:r>
+        <w:fldChar w:fldCharType="begin"/>
+      </w:r>
+      <w:r>
+        <w:instrText xml:space="preserve"> TOC \h \z \c "Figura" </w:instrText>
+      </w:r>
+      <w:r>
+        <w:fldChar w:fldCharType="separate"/>
+      </w:r>
+      <w:hyperlink w:anchor="_Toc125315950" w:history="1">
+        <w:r>
+          <w:rPr>
+            <w:rStyle w:val="Hyperlink"/>
+            <w:noProof/>
+          </w:rPr>
+          <w:t>Figura 1. Tela de login do sistema</w:t>
+        </w:r>
+        <w:r>
+          <w:rPr>
+            <w:noProof/>
+            <w:webHidden/>
+          </w:rPr>
+          <w:tab/>
+        </w:r>
+        <w:r>
+          <w:rPr>
+            <w:noProof/>
+            <w:webHidden/>
+          </w:rPr>
+          <w:fldChar w:fldCharType="begin"/>
+        </w:r>
+        <w:r>
+          <w:rPr>
+            <w:noProof/>
+            <w:webHidden/>
+          </w:rPr>
+          <w:instrText xml:space="preserve"> PAGEREF _Toc125315950 \h </w:instrText>
+        </w:r>
+        <w:r>
+          <w:rPr>
+            <w:noProof/>
+            <w:webHidden/>
+          </w:rPr>
+        </w:r>
+        <w:r>
+          <w:rPr>
+            <w:noProof/>
+            <w:webHidden/>
+          </w:rPr>
+          <w:fldChar w:fldCharType="separate"/>
+        </w:r>
+        <w:r>
+          <w:rPr>
+            <w:noProof/>
+            <w:webHidden/>
+          </w:rPr>
+          <w:t>4</w:t>
+        </w:r>
+        <w:r>
+          <w:rPr>
+            <w:noProof/>
+            <w:webHidden/>
+          </w:rPr>
+          <w:fldChar w:fldCharType="end"/>
+        </w:r>
+      </w:hyperlink>
+    </w:p>
+    <w:p>
+      <w:pPr>
+        <w:pStyle w:val="ndicedeilustraes"/>
+        <w:tabs>
+          <w:tab w:val="right" w:leader="underscore" w:pos="9016"/>
+        </w:tabs>
+        <w:rPr>
+          <w:rFonts w:eastAsiaTheme="minorEastAsia"/>
+          <w:noProof/>
+          <w:lang w:eastAsia="pt-BR"/>
+        </w:rPr>
+      </w:pPr>
+      <w:hyperlink w:anchor="_Toc125315951" w:history="1">
+        <w:r>
+          <w:rPr>
+            <w:rStyle w:val="Hyperlink"/>
+            <w:noProof/>
+          </w:rPr>
+          <w:t>Figura 2. Lista de ordens de serviço</w:t>
+        </w:r>
+        <w:r>
+          <w:rPr>
+            <w:noProof/>
+            <w:webHidden/>
+          </w:rPr>
+          <w:tab/>
+        </w:r>
+        <w:r>
+          <w:rPr>
+            <w:noProof/>
+            <w:webHidden/>
+          </w:rPr>
+          <w:fldChar w:fldCharType="begin"/>
+        </w:r>
+        <w:r>
+          <w:rPr>
+            <w:noProof/>
+            <w:webHidden/>
+          </w:rPr>
+          <w:instrText xml:space="preserve"> PAGEREF _Toc125315951 \h </w:instrText>
+        </w:r>
+        <w:r>
+          <w:rPr>
+            <w:noProof/>
+            <w:webHidden/>
+          </w:rPr>
+        </w:r>
+        <w:r>
+          <w:rPr>
+            <w:noProof/>
+            <w:webHidden/>
+          </w:rPr>
+          <w:fldChar w:fldCharType="separate"/>
+        </w:r>
+        <w:r>
+          <w:rPr>
+            <w:noProof/>
+            <w:webHidden/>
+          </w:rPr>
+          <w:t>4</w:t>
+        </w:r>
+        <w:r>
+          <w:rPr>
+            <w:noProof/>
+            <w:webHidden/>
+          </w:rPr>
+          <w:fldChar w:fldCharType="end"/>
+        </w:r>
+      </w:hyperlink>
+    </w:p>
+    <w:p>
+      <w:pPr>
+        <w:pStyle w:val="ndicedeilustraes"/>
+        <w:tabs>
+          <w:tab w:val="right" w:leader="underscore" w:pos="9016"/>
+        </w:tabs>
+        <w:rPr>
+          <w:rFonts w:eastAsiaTheme="minorEastAsia"/>
+          <w:noProof/>
+          <w:lang w:eastAsia="pt-BR"/>
+        </w:rPr>
+      </w:pPr>
+      <w:hyperlink w:anchor="_Toc125315952" w:history="1">
+        <w:r>
+          <w:rPr>
+            <w:rStyle w:val="Hyperlink"/>
+            <w:noProof/>
+          </w:rPr>
+          <w:t>Figura 3. Ordens de serviço</w:t>
+        </w:r>
+        <w:r>
+          <w:rPr>
+            <w:noProof/>
+            <w:webHidden/>
+          </w:rPr>
+          <w:tab/>
+        </w:r>
+        <w:r>
+          <w:rPr>
+            <w:noProof/>
+            <w:webHidden/>
+          </w:rPr>
+          <w:fldChar w:fldCharType="begin"/>
+        </w:r>
+        <w:r>
+          <w:rPr>
+            <w:noProof/>
+            <w:webHidden/>
+          </w:rPr>
+          <w:instrText xml:space="preserve"> PAGEREF _Toc125315952 \h </w:instrText>
+        </w:r>
+        <w:r>
+          <w:rPr>
+            <w:noProof/>
+            <w:webHidden/>
+          </w:rPr>
+        </w:r>
+        <w:r>
+          <w:rPr>
+            <w:noProof/>
+            <w:webHidden/>
+          </w:rPr>
+          <w:fldChar w:fldCharType="separate"/>
+        </w:r>
+        <w:r>
+          <w:rPr>
+            <w:noProof/>
+            <w:webHidden/>
+          </w:rPr>
+          <w:t>5</w:t>
+        </w:r>
+        <w:r>
+          <w:rPr>
+            <w:noProof/>
+            <w:webHidden/>
+          </w:rPr>
+          <w:fldChar w:fldCharType="end"/>
+        </w:r>
+      </w:hyperlink>
     </w:p>
     <w:p>
       <w:pPr>
@@ -516,6 +945,7 @@
           <w:rFonts w:ascii="Times New Roman" w:hAnsi="Times New Roman" w:cs="Times New Roman"/>
         </w:rPr>
       </w:pPr>
+      <w:bookmarkStart w:id="0" w:name="_Toc125315950"/>
       <w:r>
         <w:t xml:space="preserve">Figura </w:t>
       </w:r>
@@ -530,6 +960,7 @@
       <w:r>
         <w:t>. Tela de login do sistema</w:t>
       </w:r>
+      <w:bookmarkEnd w:id="0"/>
     </w:p>
     <w:p>
       <w:pPr>
@@ -641,6 +1072,7 @@
           <w:rFonts w:ascii="Times New Roman" w:hAnsi="Times New Roman" w:cs="Times New Roman"/>
         </w:rPr>
       </w:pPr>
+      <w:bookmarkStart w:id="1" w:name="_Toc125315951"/>
       <w:r>
         <w:t xml:space="preserve">Figura </w:t>
       </w:r>
@@ -655,6 +1087,7 @@
       <w:r>
         <w:t>. Lista de ordens de serviço</w:t>
       </w:r>
+      <w:bookmarkEnd w:id="1"/>
     </w:p>
     <w:p>
       <w:pPr>
@@ -697,13 +1130,7 @@
         <w:fldChar w:fldCharType="begin"/>
       </w:r>
       <w:r>
-        <w:instrText xml:space="preserve"> XE "</w:instrText>
-      </w:r>
-      <w:r>
-        <w:instrText>Ordem de serviço</w:instrText>
-      </w:r>
-      <w:r>
-        <w:instrText xml:space="preserve">" </w:instrText>
+        <w:instrText xml:space="preserve"> XE "Ordem de serviço" </w:instrText>
       </w:r>
       <w:r>
         <w:rPr>
@@ -738,10 +1165,10 @@
           <w:noProof/>
         </w:rPr>
         <w:drawing>
-          <wp:inline distT="0" distB="0" distL="0" distR="0" wp14:anchorId="121DBD88" wp14:editId="7F4B0DB3">
+          <wp:inline distT="0" distB="0" distL="0" distR="0" wp14:anchorId="4F58C8CC" wp14:editId="59C3D6FA">
             <wp:extent cx="4680000" cy="3515963"/>
             <wp:effectExtent l="0" t="0" r="6350" b="8890"/>
-            <wp:docPr id="3" name="Imagem 3"/>
+            <wp:docPr id="4" name="Imagem 4"/>
             <wp:cNvGraphicFramePr>
               <a:graphicFrameLocks xmlns:a="http://schemas.openxmlformats.org/drawingml/2006/main" noChangeAspect="1"/>
             </wp:cNvGraphicFramePr>
@@ -782,6 +1209,7 @@
           <w:rFonts w:ascii="Times New Roman" w:hAnsi="Times New Roman" w:cs="Times New Roman"/>
         </w:rPr>
       </w:pPr>
+      <w:bookmarkStart w:id="2" w:name="_Toc125315952"/>
       <w:r>
         <w:t xml:space="preserve">Figura </w:t>
       </w:r>
@@ -796,6 +1224,7 @@
       <w:r>
         <w:t>. Ordens de serviço</w:t>
       </w:r>
+      <w:bookmarkEnd w:id="2"/>
     </w:p>
     <w:p>
       <w:pPr>
@@ -1139,6 +1568,154 @@
           <w:rFonts w:ascii="Times New Roman" w:hAnsi="Times New Roman" w:cs="Times New Roman"/>
         </w:rPr>
         <w:t>Arquivos anexos: aqui é possível inserir arquivos dos tipos “doc, pdf e xml” para melhorar o entendimento do usuário que a está executando, quanto dos demais usuários.</w:t>
+      </w:r>
+    </w:p>
+    <w:p>
+      <w:pPr>
+        <w:ind w:left="360"/>
+        <w:jc w:val="both"/>
+        <w:rPr>
+          <w:rFonts w:ascii="Times New Roman" w:hAnsi="Times New Roman" w:cs="Times New Roman"/>
+        </w:rPr>
+      </w:pPr>
+    </w:p>
+    <w:p>
+      <w:pPr>
+        <w:ind w:left="360"/>
+        <w:jc w:val="both"/>
+        <w:rPr>
+          <w:rFonts w:ascii="Times New Roman" w:hAnsi="Times New Roman" w:cs="Times New Roman"/>
+        </w:rPr>
+      </w:pPr>
+      <w:r>
+        <w:rPr>
+          <w:rFonts w:ascii="Times New Roman" w:hAnsi="Times New Roman" w:cs="Times New Roman"/>
+          <w:b/>
+          <w:bCs/>
+        </w:rPr>
+        <w:t>Botões apresentados na tela</w:t>
+      </w:r>
+      <w:r>
+        <w:rPr>
+          <w:rFonts w:ascii="Times New Roman" w:hAnsi="Times New Roman" w:cs="Times New Roman"/>
+        </w:rPr>
+        <w:fldChar w:fldCharType="begin"/>
+      </w:r>
+      <w:r>
+        <w:instrText xml:space="preserve"> XE "</w:instrText>
+      </w:r>
+      <w:r>
+        <w:instrText>Orde</w:instrText>
+      </w:r>
+      <w:r>
+        <w:instrText>m</w:instrText>
+      </w:r>
+      <w:r>
+        <w:instrText xml:space="preserve"> de serviço:Botões apresentados na tela</w:instrText>
+      </w:r>
+      <w:r>
+        <w:instrText xml:space="preserve">" </w:instrText>
+      </w:r>
+      <w:r>
+        <w:rPr>
+          <w:rFonts w:ascii="Times New Roman" w:hAnsi="Times New Roman" w:cs="Times New Roman"/>
+        </w:rPr>
+        <w:fldChar w:fldCharType="end"/>
+      </w:r>
+    </w:p>
+    <w:p>
+      <w:pPr>
+        <w:pStyle w:val="PargrafodaLista"/>
+        <w:numPr>
+          <w:ilvl w:val="0"/>
+          <w:numId w:val="2"/>
+        </w:numPr>
+        <w:jc w:val="both"/>
+        <w:rPr>
+          <w:rFonts w:ascii="Times New Roman" w:hAnsi="Times New Roman" w:cs="Times New Roman"/>
+        </w:rPr>
+      </w:pPr>
+      <w:r>
+        <w:rPr>
+          <w:rFonts w:ascii="Times New Roman" w:hAnsi="Times New Roman" w:cs="Times New Roman"/>
+        </w:rPr>
+        <w:t>Salvar: salva a nova OS ou as alterações da OS existente;</w:t>
+      </w:r>
+    </w:p>
+    <w:p>
+      <w:pPr>
+        <w:pStyle w:val="PargrafodaLista"/>
+        <w:numPr>
+          <w:ilvl w:val="0"/>
+          <w:numId w:val="2"/>
+        </w:numPr>
+        <w:jc w:val="both"/>
+        <w:rPr>
+          <w:rFonts w:ascii="Times New Roman" w:hAnsi="Times New Roman" w:cs="Times New Roman"/>
+        </w:rPr>
+      </w:pPr>
+      <w:r>
+        <w:rPr>
+          <w:rFonts w:ascii="Times New Roman" w:hAnsi="Times New Roman" w:cs="Times New Roman"/>
+        </w:rPr>
+        <w:t>Novo: Limpa a tela para a criação de nova OS;</w:t>
+      </w:r>
+    </w:p>
+    <w:p>
+      <w:pPr>
+        <w:pStyle w:val="PargrafodaLista"/>
+        <w:numPr>
+          <w:ilvl w:val="0"/>
+          <w:numId w:val="2"/>
+        </w:numPr>
+        <w:jc w:val="both"/>
+        <w:rPr>
+          <w:rFonts w:ascii="Times New Roman" w:hAnsi="Times New Roman" w:cs="Times New Roman"/>
+        </w:rPr>
+      </w:pPr>
+      <w:r>
+        <w:rPr>
+          <w:rFonts w:ascii="Times New Roman" w:hAnsi="Times New Roman" w:cs="Times New Roman"/>
+        </w:rPr>
+        <w:t>Editar: Indisponível na tela de ordens de serviço, mas faz com que seja possível alterar o registro selecionado;</w:t>
+      </w:r>
+    </w:p>
+    <w:p>
+      <w:pPr>
+        <w:pStyle w:val="PargrafodaLista"/>
+        <w:numPr>
+          <w:ilvl w:val="0"/>
+          <w:numId w:val="2"/>
+        </w:numPr>
+        <w:jc w:val="both"/>
+        <w:rPr>
+          <w:rFonts w:ascii="Times New Roman" w:hAnsi="Times New Roman" w:cs="Times New Roman"/>
+        </w:rPr>
+      </w:pPr>
+      <w:r>
+        <w:rPr>
+          <w:rFonts w:ascii="Times New Roman" w:hAnsi="Times New Roman" w:cs="Times New Roman"/>
+        </w:rPr>
+        <w:t>Excluir: Pergunta se deseja mesmo excluir a ordem de serviço selecionada, e caso a resposta seja “Sim”, a ordem de serviço, assim como seus documentos anexos e/ou históricos serão excluídos juntamente.</w:t>
+      </w:r>
+    </w:p>
+    <w:p>
+      <w:pPr>
+        <w:pStyle w:val="PargrafodaLista"/>
+        <w:numPr>
+          <w:ilvl w:val="0"/>
+          <w:numId w:val="2"/>
+        </w:numPr>
+        <w:jc w:val="both"/>
+        <w:rPr>
+          <w:rFonts w:ascii="Times New Roman" w:hAnsi="Times New Roman" w:cs="Times New Roman"/>
+        </w:rPr>
+      </w:pPr>
+      <w:r>
+        <w:rPr>
+          <w:rFonts w:ascii="Times New Roman" w:hAnsi="Times New Roman" w:cs="Times New Roman"/>
+        </w:rPr>
+        <w:t>Imprimir: Abre o relatório da ordem de serviço, para que o mesmo possa ser impresso;</w:t>
       </w:r>
     </w:p>
     <w:sectPr>
@@ -1240,8 +1817,97 @@
       </w:pPr>
     </w:lvl>
   </w:abstractNum>
+  <w:abstractNum w:abstractNumId="1" w15:restartNumberingAfterBreak="0">
+    <w:nsid w:val="5FDC576F"/>
+    <w:multiLevelType w:val="hybridMultilevel"/>
+    <w:tmpl w:val="191499DE"/>
+    <w:lvl w:ilvl="0" w:tplc="0416000F">
+      <w:start w:val="1"/>
+      <w:numFmt w:val="decimal"/>
+      <w:lvlText w:val="%1."/>
+      <w:lvlJc w:val="left"/>
+      <w:pPr>
+        <w:ind w:left="1080" w:hanging="360"/>
+      </w:pPr>
+    </w:lvl>
+    <w:lvl w:ilvl="1" w:tplc="04160019" w:tentative="1">
+      <w:start w:val="1"/>
+      <w:numFmt w:val="lowerLetter"/>
+      <w:lvlText w:val="%2."/>
+      <w:lvlJc w:val="left"/>
+      <w:pPr>
+        <w:ind w:left="1800" w:hanging="360"/>
+      </w:pPr>
+    </w:lvl>
+    <w:lvl w:ilvl="2" w:tplc="0416001B" w:tentative="1">
+      <w:start w:val="1"/>
+      <w:numFmt w:val="lowerRoman"/>
+      <w:lvlText w:val="%3."/>
+      <w:lvlJc w:val="right"/>
+      <w:pPr>
+        <w:ind w:left="2520" w:hanging="180"/>
+      </w:pPr>
+    </w:lvl>
+    <w:lvl w:ilvl="3" w:tplc="0416000F" w:tentative="1">
+      <w:start w:val="1"/>
+      <w:numFmt w:val="decimal"/>
+      <w:lvlText w:val="%4."/>
+      <w:lvlJc w:val="left"/>
+      <w:pPr>
+        <w:ind w:left="3240" w:hanging="360"/>
+      </w:pPr>
+    </w:lvl>
+    <w:lvl w:ilvl="4" w:tplc="04160019" w:tentative="1">
+      <w:start w:val="1"/>
+      <w:numFmt w:val="lowerLetter"/>
+      <w:lvlText w:val="%5."/>
+      <w:lvlJc w:val="left"/>
+      <w:pPr>
+        <w:ind w:left="3960" w:hanging="360"/>
+      </w:pPr>
+    </w:lvl>
+    <w:lvl w:ilvl="5" w:tplc="0416001B" w:tentative="1">
+      <w:start w:val="1"/>
+      <w:numFmt w:val="lowerRoman"/>
+      <w:lvlText w:val="%6."/>
+      <w:lvlJc w:val="right"/>
+      <w:pPr>
+        <w:ind w:left="4680" w:hanging="180"/>
+      </w:pPr>
+    </w:lvl>
+    <w:lvl w:ilvl="6" w:tplc="0416000F" w:tentative="1">
+      <w:start w:val="1"/>
+      <w:numFmt w:val="decimal"/>
+      <w:lvlText w:val="%7."/>
+      <w:lvlJc w:val="left"/>
+      <w:pPr>
+        <w:ind w:left="5400" w:hanging="360"/>
+      </w:pPr>
+    </w:lvl>
+    <w:lvl w:ilvl="7" w:tplc="04160019" w:tentative="1">
+      <w:start w:val="1"/>
+      <w:numFmt w:val="lowerLetter"/>
+      <w:lvlText w:val="%8."/>
+      <w:lvlJc w:val="left"/>
+      <w:pPr>
+        <w:ind w:left="6120" w:hanging="360"/>
+      </w:pPr>
+    </w:lvl>
+    <w:lvl w:ilvl="8" w:tplc="0416001B" w:tentative="1">
+      <w:start w:val="1"/>
+      <w:numFmt w:val="lowerRoman"/>
+      <w:lvlText w:val="%9."/>
+      <w:lvlJc w:val="right"/>
+      <w:pPr>
+        <w:ind w:left="6840" w:hanging="180"/>
+      </w:pPr>
+    </w:lvl>
+  </w:abstractNum>
   <w:num w:numId="1" w16cid:durableId="906956053">
     <w:abstractNumId w:val="0"/>
+  </w:num>
+  <w:num w:numId="2" w16cid:durableId="1922789612">
+    <w:abstractNumId w:val="1"/>
   </w:num>
 </w:numbering>
 </file>
@@ -1716,6 +2382,42 @@
       <w:contextualSpacing/>
     </w:pPr>
   </w:style>
+  <w:style w:type="paragraph" w:styleId="ndicedeilustraes">
+    <w:name w:val="table of figures"/>
+    <w:basedOn w:val="Normal"/>
+    <w:next w:val="Normal"/>
+    <w:uiPriority w:val="99"/>
+    <w:unhideWhenUsed/>
+    <w:rsid w:val="00DF14DB"/>
+    <w:pPr>
+      <w:spacing w:after="0"/>
+    </w:pPr>
+  </w:style>
+  <w:style w:type="character" w:styleId="Hyperlink">
+    <w:name w:val="Hyperlink"/>
+    <w:basedOn w:val="Fontepargpadro"/>
+    <w:uiPriority w:val="99"/>
+    <w:unhideWhenUsed/>
+    <w:rsid w:val="00DF14DB"/>
+    <w:rPr>
+      <w:color w:val="0563C1" w:themeColor="hyperlink"/>
+      <w:u w:val="single"/>
+    </w:rPr>
+  </w:style>
+  <w:style w:type="paragraph" w:styleId="Remissivo2">
+    <w:name w:val="index 2"/>
+    <w:basedOn w:val="Normal"/>
+    <w:next w:val="Normal"/>
+    <w:autoRedefine/>
+    <w:uiPriority w:val="99"/>
+    <w:semiHidden/>
+    <w:unhideWhenUsed/>
+    <w:rsid w:val="00EE7706"/>
+    <w:pPr>
+      <w:spacing w:after="0" w:line="240" w:lineRule="auto"/>
+      <w:ind w:left="440" w:hanging="220"/>
+    </w:pPr>
+  </w:style>
 </w:styles>
 </file>
 

</xml_diff>